<commit_message>
Nieuwe versie Projecvoorstel, SWC, stakeholders doc en visio
</commit_message>
<xml_diff>
--- a/duurzaam/B1A03 Projectmatig werken/Projectvoorstel.docx
+++ b/duurzaam/B1A03 Projectmatig werken/Projectvoorstel.docx
@@ -1351,6 +1351,27 @@
       <w:bookmarkEnd w:id="0"/>
     </w:p>
     <w:p>
+      <w:r>
+        <w:t xml:space="preserve">In opdracht van </w:t>
+      </w:r>
+      <w:r>
+        <w:t xml:space="preserve">“Stichting ICT Milieu” zal een “Recycle Registratie Systeem” worden ontwikkeld. In dit document wordt </w:t>
+      </w:r>
+      <w:r>
+        <w:t xml:space="preserve">gekeken naar </w:t>
+      </w:r>
+      <w:r>
+        <w:t>welk probleem,</w:t>
+      </w:r>
+      <w:r>
+        <w:t xml:space="preserve"> doel, resultaat, scope, </w:t>
+      </w:r>
+      <w:r>
+        <w:t xml:space="preserve"> </w:t>
+      </w:r>
+      <w:r>
+        <w:t xml:space="preserve">randvoorwaarden, risico’s </w:t>
+      </w:r>
       <w:bookmarkStart w:id="1" w:name="_GoBack"/>
       <w:bookmarkEnd w:id="1"/>
     </w:p>
@@ -1450,18 +1471,6 @@
     </w:p>
     <w:p>
       <w:pPr>
-        <w:pStyle w:val="ListParagraph"/>
-        <w:numPr>
-          <w:ilvl w:val="0"/>
-          <w:numId w:val="13"/>
-        </w:numPr>
-      </w:pPr>
-      <w:r>
-        <w:t>Ook wel stakeholder analyse, hierin wordt beschreven welke acties nodig zijn om de stakeholders te managen</w:t>
-      </w:r>
-    </w:p>
-    <w:p>
-      <w:pPr>
         <w:ind w:left="360"/>
       </w:pPr>
       <w:r>
@@ -1470,6 +1479,22 @@
     </w:p>
     <w:p>
       <w:pPr>
+        <w:ind w:left="708"/>
+      </w:pPr>
+      <w:r>
+        <w:t>Directie SIM | 5 | +</w:t>
+      </w:r>
+    </w:p>
+    <w:p>
+      <w:pPr>
+        <w:ind w:left="708"/>
+      </w:pPr>
+      <w:r>
+        <w:t xml:space="preserve">Casusgroep  | 5 | + </w:t>
+      </w:r>
+    </w:p>
+    <w:p>
+      <w:pPr>
         <w:ind w:left="360"/>
       </w:pPr>
       <w:r>
@@ -1481,6 +1506,26 @@
         <w:ind w:left="360"/>
       </w:pPr>
       <w:r>
+        <w:tab/>
+      </w:r>
+      <w:r>
+        <w:t>Wecycle | 3 | +/-</w:t>
+      </w:r>
+    </w:p>
+    <w:p>
+      <w:pPr>
+        <w:ind w:left="360"/>
+      </w:pPr>
+      <w:r>
+        <w:tab/>
+        <w:t>Road2Work | 2 | +/-</w:t>
+      </w:r>
+    </w:p>
+    <w:p>
+      <w:pPr>
+        <w:ind w:left="360"/>
+      </w:pPr>
+      <w:r>
         <w:t>- Meedenken</w:t>
       </w:r>
     </w:p>
@@ -1489,6 +1534,15 @@
         <w:ind w:left="360"/>
       </w:pPr>
       <w:r>
+        <w:tab/>
+        <w:t>Gemeente | 2 | +</w:t>
+      </w:r>
+    </w:p>
+    <w:p>
+      <w:pPr>
+        <w:ind w:left="360"/>
+      </w:pPr>
+      <w:r>
         <w:t>- Meeweten</w:t>
       </w:r>
     </w:p>
@@ -1496,6 +1550,49 @@
       <w:pPr>
         <w:ind w:left="360"/>
       </w:pPr>
+      <w:r>
+        <w:tab/>
+        <w:t>Bedrijven | 1 | +/-</w:t>
+      </w:r>
+    </w:p>
+    <w:p>
+      <w:pPr>
+        <w:ind w:left="360"/>
+      </w:pPr>
+      <w:r>
+        <w:tab/>
+        <w:t>Werknemers SIM | 4 | -</w:t>
+      </w:r>
+    </w:p>
+    <w:p>
+      <w:pPr>
+        <w:ind w:left="360"/>
+      </w:pPr>
+      <w:r>
+        <w:tab/>
+        <w:t>Overheid | 3</w:t>
+      </w:r>
+      <w:r>
+        <w:t xml:space="preserve"> |</w:t>
+      </w:r>
+      <w:r>
+        <w:t xml:space="preserve"> +</w:t>
+      </w:r>
+      <w:r>
+        <w:t xml:space="preserve">    </w:t>
+      </w:r>
+    </w:p>
+    <w:p>
+      <w:pPr>
+        <w:ind w:left="360"/>
+      </w:pPr>
+      <w:r>
+        <w:tab/>
+        <w:t>Afnemers | 3 | +/-</w:t>
+      </w:r>
+      <w:r>
+        <w:t xml:space="preserve">                     </w:t>
+      </w:r>
     </w:p>
     <w:p/>
     <w:p>
@@ -1556,6 +1653,7 @@
       </w:pPr>
       <w:bookmarkStart w:id="7" w:name="_Toc479070927"/>
       <w:r>
+        <w:lastRenderedPageBreak/>
         <w:t xml:space="preserve">4. </w:t>
       </w:r>
       <w:r>
@@ -1591,7 +1689,6 @@
       </w:pPr>
       <w:bookmarkStart w:id="9" w:name="_Toc479070929"/>
       <w:r>
-        <w:lastRenderedPageBreak/>
         <w:t>6</w:t>
       </w:r>
       <w:r>
@@ -4649,7 +4746,7 @@
 </file>
 
 <file path=customXml/itemProps2.xml><?xml version="1.0" encoding="utf-8"?>
-<ds:datastoreItem xmlns:ds="http://schemas.openxmlformats.org/officeDocument/2006/customXml" ds:itemID="{F410EE96-08DE-43C3-8A3A-F2FF578D253F}">
+<ds:datastoreItem xmlns:ds="http://schemas.openxmlformats.org/officeDocument/2006/customXml" ds:itemID="{28ABC862-28DE-4779-835A-5DCA86DFC1B9}">
   <ds:schemaRefs>
     <ds:schemaRef ds:uri="http://schemas.openxmlformats.org/officeDocument/2006/bibliography"/>
   </ds:schemaRefs>

</xml_diff>